<commit_message>
delete redundant and update
</commit_message>
<xml_diff>
--- a/doc/upload/大数据课程设计_天气预测.docx
+++ b/doc/upload/大数据课程设计_天气预测.docx
@@ -297,13 +297,23 @@
                 <w:szCs w:val="28"/>
               </w:rPr>
             </w:pPr>
+            <w:proofErr w:type="gramStart"/>
             <w:r>
               <w:rPr>
                 <w:rFonts w:ascii="楷体" w:eastAsia="楷体" w:hAnsi="楷体"/>
                 <w:sz w:val="28"/>
                 <w:szCs w:val="28"/>
               </w:rPr>
-              <w:t>贺思超、韩熔、解世超、陈杰</w:t>
+              <w:t>贺思超</w:t>
+            </w:r>
+            <w:proofErr w:type="gramEnd"/>
+            <w:r>
+              <w:rPr>
+                <w:rFonts w:ascii="楷体" w:eastAsia="楷体" w:hAnsi="楷体"/>
+                <w:sz w:val="28"/>
+                <w:szCs w:val="28"/>
+              </w:rPr>
+              <w:t>、韩熔、解世超、陈杰</w:t>
             </w:r>
           </w:p>
         </w:tc>
@@ -467,11 +477,19 @@
         <w:lastRenderedPageBreak/>
         <w:t>项目成员姓名：</w:t>
       </w:r>
-      <w:r>
-        <w:rPr>
-          <w:rFonts w:hint="eastAsia"/>
-        </w:rPr>
-        <w:t>贺思超（</w:t>
+      <w:proofErr w:type="gramStart"/>
+      <w:r>
+        <w:rPr>
+          <w:rFonts w:hint="eastAsia"/>
+        </w:rPr>
+        <w:t>贺思超</w:t>
+      </w:r>
+      <w:proofErr w:type="gramEnd"/>
+      <w:r>
+        <w:rPr>
+          <w:rFonts w:hint="eastAsia"/>
+        </w:rPr>
+        <w:t>（</w:t>
       </w:r>
       <w:r>
         <w:rPr>
@@ -527,7 +545,39 @@
         <w:spacing w:line="360" w:lineRule="auto"/>
       </w:pPr>
       <w:r>
-        <w:t>Project Members: He Sichao (20301037), Han Rong (20301036), Xie Shichao (20301044), Chen Jie (20301033)</w:t>
+        <w:t xml:space="preserve">Project Members: He </w:t>
+      </w:r>
+      <w:proofErr w:type="spellStart"/>
+      <w:r>
+        <w:t>Sichao</w:t>
+      </w:r>
+      <w:proofErr w:type="spellEnd"/>
+      <w:r>
+        <w:t xml:space="preserve"> (20301037), Han Rong (20301036), </w:t>
+      </w:r>
+      <w:proofErr w:type="spellStart"/>
+      <w:r>
+        <w:t>Xie</w:t>
+      </w:r>
+      <w:proofErr w:type="spellEnd"/>
+      <w:r>
+        <w:t xml:space="preserve"> </w:t>
+      </w:r>
+      <w:proofErr w:type="spellStart"/>
+      <w:r>
+        <w:t>Shichao</w:t>
+      </w:r>
+      <w:proofErr w:type="spellEnd"/>
+      <w:r>
+        <w:t xml:space="preserve"> (20301044), Chen </w:t>
+      </w:r>
+      <w:proofErr w:type="spellStart"/>
+      <w:r>
+        <w:t>Jie</w:t>
+      </w:r>
+      <w:proofErr w:type="spellEnd"/>
+      <w:r>
+        <w:t xml:space="preserve"> (20301033)</w:t>
       </w:r>
     </w:p>
     <w:p>
@@ -588,7 +638,21 @@
         <w:rPr>
           <w:rFonts w:hint="eastAsia"/>
         </w:rPr>
-        <w:t>新的全国平均气温序列与以往的研究结果比较给出了更高的增温趋势估计值</w:t>
+        <w:t>新的全国平均气温序列与以往的研究结果比较给出了更高的增温趋势</w:t>
+      </w:r>
+      <w:proofErr w:type="gramStart"/>
+      <w:r>
+        <w:rPr>
+          <w:rFonts w:hint="eastAsia"/>
+        </w:rPr>
+        <w:t>估</w:t>
+      </w:r>
+      <w:proofErr w:type="gramEnd"/>
+      <w:r>
+        <w:rPr>
+          <w:rFonts w:hint="eastAsia"/>
+        </w:rPr>
+        <w:t>计值</w:t>
       </w:r>
       <w:r>
         <w:rPr>
@@ -600,7 +664,21 @@
         <w:rPr>
           <w:rFonts w:hint="eastAsia"/>
         </w:rPr>
-        <w:t>这主要与采用新的月平均气温统计方法改善了原序列的均一性有关</w:t>
+        <w:t>这主要与采用新的月平均气温统计方法改善了原序列的均</w:t>
+      </w:r>
+      <w:proofErr w:type="gramStart"/>
+      <w:r>
+        <w:rPr>
+          <w:rFonts w:hint="eastAsia"/>
+        </w:rPr>
+        <w:t>一</w:t>
+      </w:r>
+      <w:proofErr w:type="gramEnd"/>
+      <w:r>
+        <w:rPr>
+          <w:rFonts w:hint="eastAsia"/>
+        </w:rPr>
+        <w:t>性有关</w:t>
       </w:r>
       <w:r>
         <w:rPr>
@@ -641,8 +719,13 @@
       <w:r>
         <w:t>www.meteomanz.com</w:t>
       </w:r>
-      <w:r>
-        <w:t>网页爬取气温数据并存储为</w:t>
+      <w:proofErr w:type="gramStart"/>
+      <w:r>
+        <w:t>网页爬取气温</w:t>
+      </w:r>
+      <w:proofErr w:type="gramEnd"/>
+      <w:r>
+        <w:t>数据并存储为</w:t>
       </w:r>
       <w:r>
         <w:t>CSV</w:t>
@@ -660,11 +743,21 @@
         <w:t>CSV</w:t>
       </w:r>
       <w:r>
-        <w:t>文件并进行数据预处理，并采用</w:t>
-      </w:r>
+        <w:t>文件并</w:t>
+      </w:r>
+      <w:proofErr w:type="gramStart"/>
+      <w:r>
+        <w:t>进行数据预处理</w:t>
+      </w:r>
+      <w:proofErr w:type="gramEnd"/>
+      <w:r>
+        <w:t>，并采用</w:t>
+      </w:r>
+      <w:proofErr w:type="spellStart"/>
       <w:r>
         <w:t>Sklearn</w:t>
       </w:r>
+      <w:proofErr w:type="spellEnd"/>
       <w:r>
         <w:t>框架进行机器学习处理。最后使用随机数森林模型进行建模预测。</w:t>
       </w:r>
@@ -715,14 +808,27 @@
         </w:rPr>
         <w:t>训练数据来源于</w:t>
       </w:r>
-      <w:hyperlink r:id="rId8" w:tgtFrame="dlt" w:history="1">
-        <w:r>
-          <w:rPr>
-            <w:rFonts w:ascii="宋体" w:hAnsi="宋体" w:cs="宋体"/>
-          </w:rPr>
-          <w:t>http://www.meteomanz.com/</w:t>
-        </w:r>
-      </w:hyperlink>
+      <w:r>
+        <w:fldChar w:fldCharType="begin"/>
+      </w:r>
+      <w:r>
+        <w:instrText>HYPERLINK "http://www.meteomanz.com/" \t "dlt"</w:instrText>
+      </w:r>
+      <w:r>
+        <w:fldChar w:fldCharType="separate"/>
+      </w:r>
+      <w:r>
+        <w:rPr>
+          <w:rFonts w:ascii="宋体" w:hAnsi="宋体" w:cs="宋体"/>
+        </w:rPr>
+        <w:t>http://www.meteomanz.com/</w:t>
+      </w:r>
+      <w:r>
+        <w:rPr>
+          <w:rFonts w:ascii="宋体" w:hAnsi="宋体" w:cs="宋体"/>
+        </w:rPr>
+        <w:fldChar w:fldCharType="end"/>
+      </w:r>
     </w:p>
     <w:p>
       <w:r>
@@ -765,7 +871,25 @@
           <w:color w:val="24292F"/>
           <w:shd w:val="clear" w:color="auto" w:fill="FFFFFF"/>
         </w:rPr>
-        <w:t>按F12打开开发者工具，我们可以发现tbody里面的tr里面的每个td里是数据。</w:t>
+        <w:t>按F12打开开发者工具，我们可以发现</w:t>
+      </w:r>
+      <w:proofErr w:type="spellStart"/>
+      <w:r>
+        <w:rPr>
+          <w:rFonts w:ascii="宋体" w:hAnsi="宋体" w:cs="宋体" w:hint="eastAsia"/>
+          <w:color w:val="24292F"/>
+          <w:shd w:val="clear" w:color="auto" w:fill="FFFFFF"/>
+        </w:rPr>
+        <w:t>tbody</w:t>
+      </w:r>
+      <w:proofErr w:type="spellEnd"/>
+      <w:r>
+        <w:rPr>
+          <w:rFonts w:ascii="宋体" w:hAnsi="宋体" w:cs="宋体" w:hint="eastAsia"/>
+          <w:color w:val="24292F"/>
+          <w:shd w:val="clear" w:color="auto" w:fill="FFFFFF"/>
+        </w:rPr>
+        <w:t>里面的tr里面的每个td里是数据。</w:t>
       </w:r>
     </w:p>
     <w:p>
@@ -792,7 +916,25 @@
           <w:color w:val="24292F"/>
           <w:shd w:val="clear" w:color="auto" w:fill="FFFFFF"/>
         </w:rPr>
-        <w:t>使用ProcessData()进行数据的预处理，返回训练数据集以及训练数据集的验证集，和预测数据集。</w:t>
+        <w:t>使用</w:t>
+      </w:r>
+      <w:proofErr w:type="spellStart"/>
+      <w:r>
+        <w:rPr>
+          <w:rFonts w:ascii="宋体" w:hAnsi="宋体" w:cs="宋体"/>
+          <w:color w:val="24292F"/>
+          <w:shd w:val="clear" w:color="auto" w:fill="FFFFFF"/>
+        </w:rPr>
+        <w:t>ProcessData</w:t>
+      </w:r>
+      <w:proofErr w:type="spellEnd"/>
+      <w:r>
+        <w:rPr>
+          <w:rFonts w:ascii="宋体" w:hAnsi="宋体" w:cs="宋体"/>
+          <w:color w:val="24292F"/>
+          <w:shd w:val="clear" w:color="auto" w:fill="FFFFFF"/>
+        </w:rPr>
+        <w:t>()进行数据的预处理，返回训练数据集以及训练数据集的验证集，和预测数据集。</w:t>
       </w:r>
     </w:p>
     <w:p>
@@ -898,6 +1040,291 @@
       </w:r>
     </w:p>
     <w:p>
+      <w:r>
+        <w:rPr>
+          <w:rFonts w:hint="eastAsia"/>
+        </w:rPr>
+        <w:t>（</w:t>
+      </w:r>
+      <w:r>
+        <w:rPr>
+          <w:rFonts w:hint="eastAsia"/>
+        </w:rPr>
+        <w:t>1</w:t>
+      </w:r>
+      <w:r>
+        <w:rPr>
+          <w:rFonts w:hint="eastAsia"/>
+        </w:rPr>
+        <w:t>）</w:t>
+      </w:r>
+      <w:r>
+        <w:rPr>
+          <w:rFonts w:hint="eastAsia"/>
+        </w:rPr>
+        <w:t>随机森林是</w:t>
+      </w:r>
+      <w:r>
+        <w:rPr>
+          <w:rFonts w:hint="eastAsia"/>
+        </w:rPr>
+        <w:t>bagging</w:t>
+      </w:r>
+      <w:r>
+        <w:rPr>
+          <w:rFonts w:hint="eastAsia"/>
+        </w:rPr>
+        <w:t>方法的一种具体实现。它会训练多棵决策树，然后将这些结果融合在一起就是最终的结果。随机森林可以用于分裂，也可以用于回归。主要在于决策树类型的选取，根据具体的任务选择具体类别的决策树。</w:t>
+      </w:r>
+    </w:p>
+    <w:p>
+      <w:r>
+        <w:rPr>
+          <w:rFonts w:hint="eastAsia"/>
+        </w:rPr>
+        <w:t>对于分类问题，一个测试样本会送到每一颗决策树中进行预测，然后投票，得票最多的类为最终的分类结果；</w:t>
+      </w:r>
+    </w:p>
+    <w:p>
+      <w:r>
+        <w:rPr>
+          <w:rFonts w:hint="eastAsia"/>
+        </w:rPr>
+        <w:t>对于回归问题，随机森林的预测结果是所有决策树输出的均值。</w:t>
+      </w:r>
+    </w:p>
+    <w:p>
+      <w:pPr>
+        <w:rPr>
+          <w:b/>
+          <w:bCs/>
+        </w:rPr>
+      </w:pPr>
+      <w:r>
+        <w:rPr>
+          <w:rFonts w:hint="eastAsia"/>
+          <w:b/>
+          <w:bCs/>
+        </w:rPr>
+        <w:t>我们</w:t>
+      </w:r>
+      <w:proofErr w:type="gramStart"/>
+      <w:r>
+        <w:rPr>
+          <w:rFonts w:hint="eastAsia"/>
+          <w:b/>
+          <w:bCs/>
+        </w:rPr>
+        <w:t>这里利用</w:t>
+      </w:r>
+      <w:proofErr w:type="gramEnd"/>
+      <w:r>
+        <w:rPr>
+          <w:rFonts w:hint="eastAsia"/>
+          <w:b/>
+          <w:bCs/>
+        </w:rPr>
+        <w:t>随机森林进行天气状态的</w:t>
+      </w:r>
+      <w:proofErr w:type="gramStart"/>
+      <w:r>
+        <w:rPr>
+          <w:rFonts w:hint="eastAsia"/>
+          <w:b/>
+          <w:bCs/>
+        </w:rPr>
+        <w:t>简单回归预测</w:t>
+      </w:r>
+      <w:proofErr w:type="gramEnd"/>
+      <w:r>
+        <w:rPr>
+          <w:rFonts w:hint="eastAsia"/>
+          <w:b/>
+          <w:bCs/>
+        </w:rPr>
+        <w:t>，满足大部分科研需求。</w:t>
+      </w:r>
+    </w:p>
+    <w:p>
+      <w:r>
+        <w:rPr>
+          <w:rFonts w:hint="eastAsia"/>
+        </w:rPr>
+        <w:t>（</w:t>
+      </w:r>
+      <w:r>
+        <w:rPr>
+          <w:rFonts w:hint="eastAsia"/>
+        </w:rPr>
+        <w:t>2</w:t>
+      </w:r>
+      <w:r>
+        <w:rPr>
+          <w:rFonts w:hint="eastAsia"/>
+        </w:rPr>
+        <w:t>）</w:t>
+      </w:r>
+      <w:r>
+        <w:rPr>
+          <w:rFonts w:hint="eastAsia"/>
+          <w:b/>
+          <w:bCs/>
+        </w:rPr>
+        <w:t>关于随机森林回归器：</w:t>
+      </w:r>
+    </w:p>
+    <w:p>
+      <w:r>
+        <w:rPr>
+          <w:rFonts w:hint="eastAsia"/>
+        </w:rPr>
+        <w:t>随机森林模型是许多</w:t>
+      </w:r>
+      <w:proofErr w:type="gramStart"/>
+      <w:r>
+        <w:rPr>
+          <w:rFonts w:hint="eastAsia"/>
+        </w:rPr>
+        <w:t>决策树</w:t>
+      </w:r>
+      <w:proofErr w:type="gramEnd"/>
+      <w:r>
+        <w:rPr>
+          <w:rFonts w:hint="eastAsia"/>
+        </w:rPr>
+        <w:t>的集合，其中</w:t>
+      </w:r>
+      <w:proofErr w:type="gramStart"/>
+      <w:r>
+        <w:rPr>
+          <w:rFonts w:hint="eastAsia"/>
+        </w:rPr>
+        <w:t>决策树</w:t>
+      </w:r>
+      <w:proofErr w:type="gramEnd"/>
+      <w:r>
+        <w:rPr>
+          <w:rFonts w:hint="eastAsia"/>
+        </w:rPr>
+        <w:t>被称为</w:t>
+      </w:r>
+      <w:proofErr w:type="gramStart"/>
+      <w:r>
+        <w:rPr>
+          <w:rFonts w:hint="eastAsia"/>
+        </w:rPr>
+        <w:t>弱学习器</w:t>
+      </w:r>
+      <w:proofErr w:type="gramEnd"/>
+      <w:r>
+        <w:rPr>
+          <w:rFonts w:hint="eastAsia"/>
+        </w:rPr>
+        <w:t>。它可以应用于分类和回归问题。使用随机森林的回归过程可以通过以下步骤完成：</w:t>
+      </w:r>
+    </w:p>
+    <w:p>
+      <w:r>
+        <w:rPr>
+          <w:rFonts w:hint="eastAsia"/>
+          <w:b/>
+          <w:bCs/>
+        </w:rPr>
+        <w:t>数据拆分</w:t>
+      </w:r>
+      <w:r>
+        <w:rPr>
+          <w:rFonts w:hint="eastAsia"/>
+        </w:rPr>
+        <w:t>：该过程通过特征拆分，每一行负责创建决策树。</w:t>
+      </w:r>
+    </w:p>
+    <w:p>
+      <w:r>
+        <w:rPr>
+          <w:rFonts w:hint="eastAsia"/>
+          <w:b/>
+          <w:bCs/>
+        </w:rPr>
+        <w:t>决策</w:t>
+      </w:r>
+      <w:r>
+        <w:rPr>
+          <w:rFonts w:hint="eastAsia"/>
+        </w:rPr>
+        <w:t>：每棵树都根据数据做出自己的决策。</w:t>
+      </w:r>
+    </w:p>
+    <w:p>
+      <w:r>
+        <w:rPr>
+          <w:rFonts w:hint="eastAsia"/>
+          <w:b/>
+          <w:bCs/>
+        </w:rPr>
+        <w:t>决策聚合</w:t>
+      </w:r>
+      <w:r>
+        <w:rPr>
+          <w:rFonts w:hint="eastAsia"/>
+        </w:rPr>
+        <w:t>：在这一步中，树的平均值预测成为最终结果。</w:t>
+      </w:r>
+    </w:p>
+    <w:p>
+      <w:r>
+        <w:rPr>
+          <w:rFonts w:hint="eastAsia"/>
+        </w:rPr>
+        <w:t>这种来自树的平均决策使得随机森林回归比任何其他算法都强。</w:t>
+      </w:r>
+    </w:p>
+    <w:p>
+      <w:pPr>
+        <w:rPr>
+          <w:rFonts w:ascii="宋体" w:hAnsi="宋体"/>
+        </w:rPr>
+      </w:pPr>
+      <w:r>
+        <w:rPr>
+          <w:rFonts w:ascii="宋体" w:hAnsi="宋体" w:hint="eastAsia"/>
+        </w:rPr>
+        <w:t>（3）</w:t>
+      </w:r>
+      <w:r>
+        <w:rPr>
+          <w:rFonts w:ascii="宋体" w:hAnsi="宋体" w:hint="eastAsia"/>
+        </w:rPr>
+        <w:t>建立多个</w:t>
+      </w:r>
+      <w:proofErr w:type="gramStart"/>
+      <w:r>
+        <w:rPr>
+          <w:rFonts w:ascii="宋体" w:hAnsi="宋体" w:hint="eastAsia"/>
+        </w:rPr>
+        <w:t>决策树</w:t>
+      </w:r>
+      <w:proofErr w:type="gramEnd"/>
+      <w:r>
+        <w:rPr>
+          <w:rFonts w:ascii="宋体" w:hAnsi="宋体" w:hint="eastAsia"/>
+        </w:rPr>
+        <w:t>并将他们融合起来得到一个更加准确和稳定的模型是bagging思想和随机选择特征的结合。随机森林构造了多个决策树，当需要对某个样本进行预测时.统计森林中的每棵树对该样本的预测结果，然后通过投票法从这些预测结果中选出最后的结果。</w:t>
+      </w:r>
+      <w:r>
+        <w:rPr>
+          <w:rFonts w:ascii="宋体" w:hAnsi="宋体" w:hint="eastAsia"/>
+        </w:rPr>
+        <w:t>[</w:t>
+      </w:r>
+      <w:r>
+        <w:rPr>
+          <w:rFonts w:ascii="宋体" w:hAnsi="宋体"/>
+        </w:rPr>
+        <w:t>2]</w:t>
+      </w:r>
+    </w:p>
+    <w:p>
       <w:pPr>
         <w:ind w:firstLine="420"/>
         <w:rPr>
@@ -908,19 +1335,83 @@
         <w:rPr>
           <w:rFonts w:ascii="宋体" w:hAnsi="宋体" w:hint="eastAsia"/>
         </w:rPr>
-        <w:t>建立多个决策树并将他们融合起来得到一个更加准确和稳定的模型是bagging思想和随机选择特征的结合。随机森林构造了多个决策树，当需要对某个样本进行预测时.统计森林中的每棵树对该样本的预测结果，然后通过投票法从这些预测结果中选出最后的结果。</w:t>
-      </w:r>
+        <w:t>随机体现在两个方面，一个是随机取特征，另一个是随机取样本，让森林中的每棵树既有相似性又有差异性。森林中每棵</w:t>
+      </w:r>
+      <w:proofErr w:type="gramStart"/>
       <w:r>
         <w:rPr>
           <w:rFonts w:ascii="宋体" w:hAnsi="宋体" w:hint="eastAsia"/>
         </w:rPr>
-        <w:t>[</w:t>
-      </w:r>
-      <w:r>
+        <w:t>树按照奶下方式</w:t>
+      </w:r>
+      <w:proofErr w:type="gramEnd"/>
+      <w:r>
+        <w:rPr>
+          <w:rFonts w:ascii="宋体" w:hAnsi="宋体" w:hint="eastAsia"/>
+        </w:rPr>
+        <w:t>生长：</w:t>
+      </w:r>
+    </w:p>
+    <w:p>
+      <w:pPr>
+        <w:ind w:firstLine="420"/>
         <w:rPr>
           <w:rFonts w:ascii="宋体" w:hAnsi="宋体"/>
         </w:rPr>
-        <w:t>2]</w:t>
+      </w:pPr>
+      <w:r>
+        <w:rPr>
+          <w:rFonts w:ascii="宋体" w:hAnsi="宋体" w:hint="eastAsia"/>
+        </w:rPr>
+        <w:t>1.如果</w:t>
+      </w:r>
+      <w:proofErr w:type="gramStart"/>
+      <w:r>
+        <w:rPr>
+          <w:rFonts w:ascii="宋体" w:hAnsi="宋体" w:hint="eastAsia"/>
+        </w:rPr>
+        <w:t>过训练</w:t>
+      </w:r>
+      <w:proofErr w:type="gramEnd"/>
+      <w:r>
+        <w:rPr>
+          <w:rFonts w:ascii="宋体" w:hAnsi="宋体" w:hint="eastAsia"/>
+        </w:rPr>
+        <w:t>样本中有N</w:t>
+      </w:r>
+      <w:proofErr w:type="gramStart"/>
+      <w:r>
+        <w:rPr>
+          <w:rFonts w:ascii="宋体" w:hAnsi="宋体" w:hint="eastAsia"/>
+        </w:rPr>
+        <w:t>个</w:t>
+      </w:r>
+      <w:proofErr w:type="gramEnd"/>
+      <w:r>
+        <w:rPr>
+          <w:rFonts w:ascii="宋体" w:hAnsi="宋体" w:hint="eastAsia"/>
+        </w:rPr>
+        <w:t>样本.那么从这N</w:t>
+      </w:r>
+      <w:proofErr w:type="gramStart"/>
+      <w:r>
+        <w:rPr>
+          <w:rFonts w:ascii="宋体" w:hAnsi="宋体" w:hint="eastAsia"/>
+        </w:rPr>
+        <w:t>个</w:t>
+      </w:r>
+      <w:proofErr w:type="gramEnd"/>
+      <w:r>
+        <w:rPr>
+          <w:rFonts w:ascii="宋体" w:hAnsi="宋体" w:hint="eastAsia"/>
+        </w:rPr>
+        <w:t>样本中有放回的抽样N次，将得到的样本用于建树</w:t>
+      </w:r>
+      <w:r>
+        <w:rPr>
+          <w:rFonts w:ascii="宋体" w:hAnsi="宋体" w:hint="eastAsia"/>
+        </w:rPr>
+        <w:t>。</w:t>
       </w:r>
     </w:p>
     <w:p>
@@ -934,12 +1425,60 @@
         <w:rPr>
           <w:rFonts w:ascii="宋体" w:hAnsi="宋体" w:hint="eastAsia"/>
         </w:rPr>
-        <w:t>随机体现在两个方面，一个是随机取特征，另一个是随机取样本，让森林中的每棵树既有相似性又有差异性。森林中每棵树按照奶下方式生长：</w:t>
-      </w:r>
-    </w:p>
-    <w:p>
-      <w:pPr>
-        <w:ind w:firstLine="420"/>
+        <w:t>2.设M为输入样本的特征数，对于每个节点分裂时，我们先从这M</w:t>
+      </w:r>
+      <w:proofErr w:type="gramStart"/>
+      <w:r>
+        <w:rPr>
+          <w:rFonts w:ascii="宋体" w:hAnsi="宋体" w:hint="eastAsia"/>
+        </w:rPr>
+        <w:t>个</w:t>
+      </w:r>
+      <w:proofErr w:type="gramEnd"/>
+      <w:r>
+        <w:rPr>
+          <w:rFonts w:ascii="宋体" w:hAnsi="宋体" w:hint="eastAsia"/>
+        </w:rPr>
+        <w:t>特征中选择m(m&lt;&lt;M)</w:t>
+      </w:r>
+      <w:proofErr w:type="gramStart"/>
+      <w:r>
+        <w:rPr>
+          <w:rFonts w:ascii="宋体" w:hAnsi="宋体" w:hint="eastAsia"/>
+        </w:rPr>
+        <w:t>个</w:t>
+      </w:r>
+      <w:proofErr w:type="gramEnd"/>
+      <w:r>
+        <w:rPr>
+          <w:rFonts w:ascii="宋体" w:hAnsi="宋体" w:hint="eastAsia"/>
+        </w:rPr>
+        <w:t>特征，然后再在这m</w:t>
+      </w:r>
+      <w:proofErr w:type="gramStart"/>
+      <w:r>
+        <w:rPr>
+          <w:rFonts w:ascii="宋体" w:hAnsi="宋体" w:hint="eastAsia"/>
+        </w:rPr>
+        <w:t>个</w:t>
+      </w:r>
+      <w:proofErr w:type="gramEnd"/>
+      <w:r>
+        <w:rPr>
+          <w:rFonts w:ascii="宋体" w:hAnsi="宋体" w:hint="eastAsia"/>
+        </w:rPr>
+        <w:t>特征中选择最佳的分裂点进行分裂</w:t>
+      </w:r>
+      <w:r>
+        <w:rPr>
+          <w:rFonts w:ascii="宋体" w:hAnsi="宋体" w:hint="eastAsia"/>
+        </w:rPr>
+        <w:t>。</w:t>
+      </w:r>
+    </w:p>
+    <w:p>
+      <w:pPr>
+        <w:ind w:firstLine="336"/>
         <w:rPr>
           <w:rFonts w:ascii="宋体" w:hAnsi="宋体"/>
         </w:rPr>
@@ -948,82 +1487,367 @@
         <w:rPr>
           <w:rFonts w:ascii="宋体" w:hAnsi="宋体" w:hint="eastAsia"/>
         </w:rPr>
-        <w:t>1.如果过训练样本中有N个样本.那么从这N个样本中有放回的抽样N次，将得到的样本用于建树</w:t>
+        <w:t>3.每棵树都尽可能的生长，没有剪枝m的值越大，上述1中的相关性越高，2中的分类能力也越强，所以m在</w:t>
       </w:r>
       <w:r>
         <w:rPr>
           <w:rFonts w:ascii="宋体" w:hAnsi="宋体" w:hint="eastAsia"/>
         </w:rPr>
+        <w:t>随机森林</w:t>
+      </w:r>
+      <w:r>
+        <w:rPr>
+          <w:rFonts w:ascii="宋体" w:hAnsi="宋体" w:hint="eastAsia"/>
+        </w:rPr>
+        <w:t>中是个非常重要的参数。</w:t>
+      </w:r>
+    </w:p>
+    <w:p>
+      <w:pPr>
+        <w:ind w:firstLine="336"/>
+        <w:rPr>
+          <w:rFonts w:ascii="宋体" w:hAnsi="宋体"/>
+        </w:rPr>
+      </w:pPr>
+    </w:p>
+    <w:p>
+      <w:pPr>
+        <w:pStyle w:val="3"/>
+        <w:rPr>
+          <w:rFonts w:ascii="宋体" w:hAnsi="宋体"/>
+        </w:rPr>
+      </w:pPr>
+      <w:r>
+        <w:rPr>
+          <w:rFonts w:ascii="宋体" w:hAnsi="宋体" w:hint="eastAsia"/>
+        </w:rPr>
+        <w:lastRenderedPageBreak/>
+        <w:t>2</w:t>
+      </w:r>
+      <w:r>
+        <w:rPr>
+          <w:rFonts w:ascii="宋体" w:hAnsi="宋体" w:hint="eastAsia"/>
+        </w:rPr>
+        <w:t>．特点</w:t>
+      </w:r>
+    </w:p>
+    <w:p>
+      <w:r>
+        <w:rPr>
+          <w:rFonts w:hint="eastAsia"/>
+        </w:rPr>
+        <w:t>1</w:t>
+      </w:r>
+      <w:r>
+        <w:rPr>
+          <w:rFonts w:hint="eastAsia"/>
+        </w:rPr>
+        <w:t>、优点</w:t>
+      </w:r>
+    </w:p>
+    <w:p>
+      <w:r>
+        <w:rPr>
+          <w:rFonts w:hint="eastAsia"/>
+        </w:rPr>
+        <w:t>随机森林</w:t>
+      </w:r>
+      <w:r>
+        <w:rPr>
+          <w:rFonts w:hint="eastAsia"/>
+        </w:rPr>
+        <w:t>善于处理高维数据，特征遗失数据，和不平衡数据</w:t>
+      </w:r>
+    </w:p>
+    <w:p>
+      <w:r>
+        <w:rPr>
+          <w:rFonts w:hint="eastAsia"/>
+        </w:rPr>
+        <w:t>（</w:t>
+      </w:r>
+      <w:r>
+        <w:rPr>
+          <w:rFonts w:hint="eastAsia"/>
+        </w:rPr>
+        <w:t>1</w:t>
+      </w:r>
+      <w:r>
+        <w:rPr>
+          <w:rFonts w:hint="eastAsia"/>
+        </w:rPr>
+        <w:t>）训练可以并行化，速度快</w:t>
+      </w:r>
+    </w:p>
+    <w:p>
+      <w:r>
+        <w:rPr>
+          <w:rFonts w:hint="eastAsia"/>
+        </w:rPr>
+        <w:t>（</w:t>
+      </w:r>
+      <w:r>
+        <w:rPr>
+          <w:rFonts w:hint="eastAsia"/>
+        </w:rPr>
+        <w:t>2</w:t>
+      </w:r>
+      <w:r>
+        <w:rPr>
+          <w:rFonts w:hint="eastAsia"/>
+        </w:rPr>
+        <w:t>）对高维数据集的处理能力强，它可以处理成千上万</w:t>
+      </w:r>
+      <w:proofErr w:type="gramStart"/>
+      <w:r>
+        <w:rPr>
+          <w:rFonts w:hint="eastAsia"/>
+        </w:rPr>
+        <w:t>的输入变量</w:t>
+      </w:r>
+      <w:proofErr w:type="gramEnd"/>
+      <w:r>
+        <w:rPr>
+          <w:rFonts w:hint="eastAsia"/>
+        </w:rPr>
+        <w:t>，并确定最重要的变量，因此被认为是一个不错</w:t>
+      </w:r>
+      <w:proofErr w:type="gramStart"/>
+      <w:r>
+        <w:rPr>
+          <w:rFonts w:hint="eastAsia"/>
+        </w:rPr>
+        <w:t>的降维方法</w:t>
+      </w:r>
+      <w:proofErr w:type="gramEnd"/>
+      <w:r>
+        <w:rPr>
+          <w:rFonts w:hint="eastAsia"/>
+        </w:rPr>
         <w:t>。</w:t>
       </w:r>
-    </w:p>
-    <w:p>
-      <w:pPr>
-        <w:ind w:firstLine="420"/>
-        <w:rPr>
-          <w:rFonts w:ascii="宋体" w:hAnsi="宋体"/>
-        </w:rPr>
-      </w:pPr>
-      <w:r>
-        <w:rPr>
-          <w:rFonts w:ascii="宋体" w:hAnsi="宋体" w:hint="eastAsia"/>
-        </w:rPr>
-        <w:t>2.设M为输入样本的特征数，对于每个节点分裂时，我们先从这M个特征中选择m(m&lt;&lt;M)个特征，然后再在这m个特征中选择最佳的分裂点进行分裂</w:t>
-      </w:r>
-      <w:r>
-        <w:rPr>
-          <w:rFonts w:ascii="宋体" w:hAnsi="宋体" w:hint="eastAsia"/>
-        </w:rPr>
-        <w:t>。</w:t>
-      </w:r>
-    </w:p>
-    <w:p>
-      <w:pPr>
-        <w:ind w:firstLine="336"/>
-        <w:rPr>
-          <w:rFonts w:ascii="宋体" w:hAnsi="宋体"/>
-        </w:rPr>
-      </w:pPr>
-      <w:r>
-        <w:rPr>
-          <w:rFonts w:ascii="宋体" w:hAnsi="宋体" w:hint="eastAsia"/>
-        </w:rPr>
-        <w:t>3.每棵树都尽可能的生长，没有剪枝m的值越大，上述1中的相关性越高，2中的分类能力也越强，所以m在</w:t>
-      </w:r>
-      <w:r>
-        <w:rPr>
-          <w:rFonts w:ascii="宋体" w:hAnsi="宋体" w:hint="eastAsia"/>
+      <w:r>
+        <w:rPr>
+          <w:rFonts w:hint="eastAsia"/>
+        </w:rPr>
+        <w:t>既能处理离散性数据，也能处理连续型数据，数据集无需规范化；</w:t>
+      </w:r>
+    </w:p>
+    <w:p>
+      <w:r>
+        <w:rPr>
+          <w:rFonts w:hint="eastAsia"/>
+        </w:rPr>
+        <w:t>（</w:t>
+      </w:r>
+      <w:r>
+        <w:rPr>
+          <w:rFonts w:hint="eastAsia"/>
+        </w:rPr>
+        <w:t>3</w:t>
+      </w:r>
+      <w:r>
+        <w:rPr>
+          <w:rFonts w:hint="eastAsia"/>
+        </w:rPr>
+        <w:t>）在训练集缺失数据时依旧能保持较好的精度（原因：</w:t>
+      </w:r>
+      <w:r>
+        <w:rPr>
+          <w:rFonts w:hint="eastAsia"/>
         </w:rPr>
         <w:t>随机森林</w:t>
       </w:r>
       <w:r>
         <w:rPr>
-          <w:rFonts w:ascii="宋体" w:hAnsi="宋体" w:hint="eastAsia"/>
-        </w:rPr>
-        <w:t>中是个非常重要的参数。</w:t>
-      </w:r>
-    </w:p>
-    <w:p>
-      <w:pPr>
-        <w:pStyle w:val="3"/>
-        <w:rPr>
-          <w:rFonts w:ascii="宋体" w:hAnsi="宋体"/>
-        </w:rPr>
-      </w:pPr>
-      <w:r>
-        <w:rPr>
-          <w:rFonts w:ascii="宋体" w:hAnsi="宋体" w:hint="eastAsia"/>
+          <w:rFonts w:hint="eastAsia"/>
+        </w:rPr>
+        <w:t>随机选取样本和特征；</w:t>
+      </w:r>
+      <w:r>
+        <w:rPr>
+          <w:rFonts w:hint="eastAsia"/>
+        </w:rPr>
+        <w:t>随机森林</w:t>
+      </w:r>
+      <w:r>
+        <w:rPr>
+          <w:rFonts w:hint="eastAsia"/>
+        </w:rPr>
+        <w:t>可以继承决策树对缺失数据的处理方式）</w:t>
+      </w:r>
+    </w:p>
+    <w:p>
+      <w:r>
+        <w:rPr>
+          <w:rFonts w:hint="eastAsia"/>
+        </w:rPr>
+        <w:t>（</w:t>
+      </w:r>
+      <w:r>
+        <w:rPr>
+          <w:rFonts w:hint="eastAsia"/>
+        </w:rPr>
+        <w:t>4</w:t>
+      </w:r>
+      <w:r>
+        <w:rPr>
+          <w:rFonts w:hint="eastAsia"/>
+        </w:rPr>
+        <w:t>）泛化能力强，因为随机</w:t>
+      </w:r>
+    </w:p>
+    <w:p>
+      <w:r>
+        <w:rPr>
+          <w:rFonts w:hint="eastAsia"/>
+        </w:rPr>
+        <w:t>（</w:t>
+      </w:r>
+      <w:r>
+        <w:rPr>
+          <w:rFonts w:hint="eastAsia"/>
+        </w:rPr>
+        <w:t>5</w:t>
+      </w:r>
+      <w:r>
+        <w:rPr>
+          <w:rFonts w:hint="eastAsia"/>
+        </w:rPr>
+        <w:t>）</w:t>
+      </w:r>
+      <w:r>
+        <w:rPr>
+          <w:rFonts w:hint="eastAsia"/>
+        </w:rPr>
+        <w:t>在数据集上表现良好，两个随机性的引入，使得随机森林不容易陷入过拟合，但是对于小数据</w:t>
+      </w:r>
+      <w:proofErr w:type="gramStart"/>
+      <w:r>
+        <w:rPr>
+          <w:rFonts w:hint="eastAsia"/>
+        </w:rPr>
+        <w:t>集还是</w:t>
+      </w:r>
+      <w:proofErr w:type="gramEnd"/>
+      <w:r>
+        <w:rPr>
+          <w:rFonts w:hint="eastAsia"/>
+        </w:rPr>
+        <w:t>有可能过拟合，所以还是要注意</w:t>
+      </w:r>
+    </w:p>
+    <w:p>
+      <w:r>
+        <w:rPr>
+          <w:rFonts w:hint="eastAsia"/>
+        </w:rPr>
+        <w:t>（</w:t>
+      </w:r>
+      <w:r>
+        <w:rPr>
+          <w:rFonts w:hint="eastAsia"/>
+        </w:rPr>
+        <w:t>6</w:t>
+      </w:r>
+      <w:r>
+        <w:rPr>
+          <w:rFonts w:hint="eastAsia"/>
+        </w:rPr>
+        <w:t>）</w:t>
+      </w:r>
+      <w:r>
+        <w:rPr>
+          <w:rFonts w:hint="eastAsia"/>
+        </w:rPr>
+        <w:t>两个随机性的引入，使得随机森林具有很好的抗噪能力</w:t>
+      </w:r>
+    </w:p>
+    <w:p>
+      <w:r>
+        <w:rPr>
+          <w:rFonts w:hint="eastAsia"/>
+        </w:rPr>
+        <w:t>（</w:t>
+      </w:r>
+      <w:r>
+        <w:rPr>
+          <w:rFonts w:hint="eastAsia"/>
+        </w:rPr>
+        <w:t>7</w:t>
+      </w:r>
+      <w:r>
+        <w:rPr>
+          <w:rFonts w:hint="eastAsia"/>
+        </w:rPr>
+        <w:t>）</w:t>
+      </w:r>
+      <w:r>
+        <w:rPr>
+          <w:rFonts w:hint="eastAsia"/>
+        </w:rPr>
+        <w:t>训练速度快，可以得到变量重要性排序</w:t>
+      </w:r>
+    </w:p>
+    <w:p>
+      <w:r>
+        <w:rPr>
+          <w:rFonts w:hint="eastAsia"/>
+        </w:rPr>
+        <w:t>（</w:t>
+      </w:r>
+      <w:r>
+        <w:rPr>
+          <w:rFonts w:hint="eastAsia"/>
+        </w:rPr>
+        <w:t>8</w:t>
+      </w:r>
+      <w:r>
+        <w:rPr>
+          <w:rFonts w:hint="eastAsia"/>
+        </w:rPr>
+        <w:t>）</w:t>
+      </w:r>
+      <w:r>
+        <w:rPr>
+          <w:rFonts w:hint="eastAsia"/>
+        </w:rPr>
+        <w:t>在训练过程中，能够检测到</w:t>
+      </w:r>
+      <w:r>
+        <w:rPr>
+          <w:rFonts w:hint="eastAsia"/>
+        </w:rPr>
+        <w:t>feature</w:t>
+      </w:r>
+      <w:r>
+        <w:rPr>
+          <w:rFonts w:hint="eastAsia"/>
+        </w:rPr>
+        <w:t>间的互影响</w:t>
+      </w:r>
+    </w:p>
+    <w:p>
+      <w:r>
+        <w:rPr>
+          <w:rFonts w:hint="eastAsia"/>
         </w:rPr>
         <w:t>2</w:t>
       </w:r>
       <w:r>
         <w:rPr>
-          <w:rFonts w:ascii="宋体" w:hAnsi="宋体" w:hint="eastAsia"/>
-        </w:rPr>
-        <w:t>．特点</w:t>
-      </w:r>
-    </w:p>
-    <w:p>
+          <w:rFonts w:hint="eastAsia"/>
+        </w:rPr>
+        <w:t>、缺点</w:t>
+      </w:r>
+    </w:p>
+    <w:p>
+      <w:r>
+        <w:rPr>
+          <w:rFonts w:hint="eastAsia"/>
+        </w:rPr>
+        <w:t>（</w:t>
+      </w:r>
       <w:r>
         <w:rPr>
           <w:rFonts w:hint="eastAsia"/>
@@ -1034,21 +1858,13 @@
         <w:rPr>
           <w:rFonts w:hint="eastAsia"/>
         </w:rPr>
-        <w:t>、优点</w:t>
-      </w:r>
-    </w:p>
-    <w:p>
-      <w:r>
-        <w:rPr>
-          <w:rFonts w:hint="eastAsia"/>
-        </w:rPr>
-        <w:t>随机森林</w:t>
-      </w:r>
-      <w:r>
-        <w:rPr>
-          <w:rFonts w:hint="eastAsia"/>
-        </w:rPr>
-        <w:t>善于处理高维数据，特征遗失数据，和不平衡数据</w:t>
+        <w:t>）</w:t>
+      </w:r>
+      <w:r>
+        <w:rPr>
+          <w:rFonts w:hint="eastAsia"/>
+        </w:rPr>
+        <w:t>由于随机森林的两个随机性，导致运行结果不稳定。</w:t>
       </w:r>
     </w:p>
     <w:p>
@@ -1062,157 +1878,22 @@
         <w:rPr>
           <w:rFonts w:hint="eastAsia"/>
         </w:rPr>
-        <w:t>1</w:t>
-      </w:r>
-      <w:r>
-        <w:rPr>
-          <w:rFonts w:hint="eastAsia"/>
-        </w:rPr>
-        <w:t>）训练可以并行化，速度快</w:t>
-      </w:r>
-    </w:p>
-    <w:p>
-      <w:r>
-        <w:rPr>
-          <w:rFonts w:hint="eastAsia"/>
-        </w:rPr>
-        <w:t>（</w:t>
-      </w:r>
-      <w:r>
-        <w:rPr>
-          <w:rFonts w:hint="eastAsia"/>
-        </w:rPr>
         <w:t>2</w:t>
       </w:r>
       <w:r>
         <w:rPr>
           <w:rFonts w:hint="eastAsia"/>
         </w:rPr>
-        <w:t>）对高维数据集的处理能力强，它可以处理成千上万的输入变量，并确定最重要的变量，因此被认为是一个不错的降维方法。</w:t>
-      </w:r>
-    </w:p>
-    <w:p>
-      <w:r>
-        <w:rPr>
-          <w:rFonts w:hint="eastAsia"/>
-        </w:rPr>
-        <w:t>（</w:t>
-      </w:r>
-      <w:r>
-        <w:rPr>
-          <w:rFonts w:hint="eastAsia"/>
-        </w:rPr>
-        <w:t>3</w:t>
-      </w:r>
-      <w:r>
-        <w:rPr>
-          <w:rFonts w:hint="eastAsia"/>
-        </w:rPr>
-        <w:t>）在训练集缺失数据时依旧能保持较好的精度（原因：</w:t>
-      </w:r>
-      <w:r>
-        <w:rPr>
-          <w:rFonts w:hint="eastAsia"/>
-        </w:rPr>
-        <w:t>随机森林</w:t>
-      </w:r>
-      <w:r>
-        <w:rPr>
-          <w:rFonts w:hint="eastAsia"/>
-        </w:rPr>
-        <w:t>随机选取样本和特征；</w:t>
-      </w:r>
-      <w:r>
-        <w:rPr>
-          <w:rFonts w:hint="eastAsia"/>
-        </w:rPr>
-        <w:t>随机森林</w:t>
-      </w:r>
-      <w:r>
-        <w:rPr>
-          <w:rFonts w:hint="eastAsia"/>
-        </w:rPr>
-        <w:t>可以继承决策树对缺失数据的处理方式）</w:t>
-      </w:r>
-    </w:p>
-    <w:p>
-      <w:r>
-        <w:rPr>
-          <w:rFonts w:hint="eastAsia"/>
-        </w:rPr>
-        <w:t>（</w:t>
-      </w:r>
-      <w:r>
-        <w:rPr>
-          <w:rFonts w:hint="eastAsia"/>
-        </w:rPr>
-        <w:t>4</w:t>
-      </w:r>
-      <w:r>
-        <w:rPr>
-          <w:rFonts w:hint="eastAsia"/>
-        </w:rPr>
-        <w:t>）泛化能力强，因为随机</w:t>
-      </w:r>
-    </w:p>
-    <w:p>
-      <w:r>
-        <w:rPr>
-          <w:rFonts w:hint="eastAsia"/>
-        </w:rPr>
-        <w:t>2</w:t>
-      </w:r>
-      <w:r>
-        <w:rPr>
-          <w:rFonts w:hint="eastAsia"/>
-        </w:rPr>
-        <w:t>、缺点</w:t>
-      </w:r>
-    </w:p>
-    <w:p>
-      <w:r>
-        <w:rPr>
-          <w:rFonts w:hint="eastAsia"/>
-        </w:rPr>
-        <w:t>（</w:t>
-      </w:r>
-      <w:r>
-        <w:rPr>
-          <w:rFonts w:hint="eastAsia"/>
-        </w:rPr>
-        <w:t>1</w:t>
-      </w:r>
-      <w:r>
-        <w:rPr>
-          <w:rFonts w:hint="eastAsia"/>
-        </w:rPr>
-        <w:t>）在解决回归问题时效果不是很好</w:t>
-      </w:r>
-    </w:p>
-    <w:p>
-      <w:r>
-        <w:rPr>
-          <w:rFonts w:hint="eastAsia"/>
-        </w:rPr>
-        <w:t>RF</w:t>
-      </w:r>
-      <w:r>
-        <w:rPr>
-          <w:rFonts w:hint="eastAsia"/>
-        </w:rPr>
-        <w:t>不能给出一个连续的输出，而且</w:t>
-      </w:r>
-      <w:r>
-        <w:rPr>
-          <w:rFonts w:hint="eastAsia"/>
-        </w:rPr>
-        <w:t>随机森林</w:t>
-      </w:r>
-      <w:r>
-        <w:rPr>
-          <w:rFonts w:hint="eastAsia"/>
-        </w:rPr>
-        <w:t>不能做出超越训练集数据范围的预测，这可能会导致在训练含有某些特定噪声的数据时出现过拟合</w:t>
+        <w:t>）对特征数比较少的数据，它的随机性不好发挥，效果不太好</w:t>
+      </w:r>
+      <w:r>
+        <w:t>,</w:t>
+      </w:r>
+      <w:r>
+        <w:rPr>
+          <w:rFonts w:hint="eastAsia"/>
+        </w:rPr>
+        <w:t>对于小数据集和低维的数据效果可能不是很好。</w:t>
       </w:r>
     </w:p>
     <w:p>
@@ -1229,16 +1910,13 @@
         <w:t>（</w:t>
       </w:r>
       <w:r>
-        <w:rPr>
-          <w:rFonts w:hint="eastAsia"/>
-        </w:rPr>
-        <w:t>2</w:t>
-      </w:r>
-      <w:r>
-        <w:rPr>
-          <w:rFonts w:hint="eastAsia"/>
-        </w:rPr>
-        <w:t>）对特征数比较少的数据，它的随机性不好发挥，效果不太好</w:t>
+        <w:t>3</w:t>
+      </w:r>
+      <w:r>
+        <w:rPr>
+          <w:rFonts w:hint="eastAsia"/>
+        </w:rPr>
+        <w:t>）整个模型为黑盒，没有很强的解释性。</w:t>
       </w:r>
     </w:p>
     <w:p>
@@ -1253,25 +1931,346 @@
         <w:rPr>
           <w:rFonts w:hint="eastAsia"/>
         </w:rPr>
+        <w:t>技术难点与解决方案：</w:t>
+      </w:r>
+    </w:p>
+    <w:p>
+      <w:r>
+        <w:rPr>
+          <w:rFonts w:hint="eastAsia"/>
+        </w:rPr>
+        <w:t>技术难点</w:t>
+      </w:r>
+      <w:r>
+        <w:rPr>
+          <w:rFonts w:hint="eastAsia"/>
+        </w:rPr>
+        <w:t>：</w:t>
+      </w:r>
+      <w:r>
+        <w:rPr>
+          <w:rFonts w:hint="eastAsia"/>
+        </w:rPr>
+        <w:t>用随机森林实现</w:t>
+      </w:r>
+      <w:proofErr w:type="gramStart"/>
+      <w:r>
+        <w:rPr>
+          <w:rFonts w:hint="eastAsia"/>
+        </w:rPr>
+        <w:t>简单回归预测</w:t>
+      </w:r>
+      <w:proofErr w:type="gramEnd"/>
+    </w:p>
+    <w:p>
+      <w:r>
+        <w:rPr>
+          <w:rFonts w:hint="eastAsia"/>
+        </w:rPr>
+        <w:t>对于回归问题，随机森林的预测结果是所有决策树输出的均值。</w:t>
+      </w:r>
+    </w:p>
+    <w:p>
+      <w:r>
+        <w:rPr>
+          <w:rFonts w:hint="eastAsia"/>
+        </w:rPr>
+        <w:t>1</w:t>
+      </w:r>
+      <w:r>
+        <w:t>.</w:t>
+      </w:r>
+      <w:r>
+        <w:rPr>
+          <w:rFonts w:hint="eastAsia"/>
+        </w:rPr>
+        <w:t>训练过程</w:t>
+      </w:r>
+    </w:p>
+    <w:p>
+      <w:r>
+        <w:rPr>
+          <w:rFonts w:hint="eastAsia"/>
+        </w:rPr>
+        <w:t>下图为</w:t>
+      </w:r>
+      <w:r>
+        <w:rPr>
+          <w:rFonts w:hint="eastAsia"/>
+        </w:rPr>
+        <w:t>n</w:t>
+      </w:r>
+      <w:proofErr w:type="gramStart"/>
+      <w:r>
+        <w:rPr>
+          <w:rFonts w:hint="eastAsia"/>
+        </w:rPr>
+        <w:t>个</w:t>
+      </w:r>
+      <w:proofErr w:type="gramEnd"/>
+      <w:r>
+        <w:rPr>
+          <w:rFonts w:hint="eastAsia"/>
+        </w:rPr>
+        <w:t>回归</w:t>
+      </w:r>
+      <w:proofErr w:type="gramStart"/>
+      <w:r>
+        <w:rPr>
+          <w:rFonts w:hint="eastAsia"/>
+        </w:rPr>
+        <w:t>决策树</w:t>
+      </w:r>
+      <w:proofErr w:type="gramEnd"/>
+      <w:r>
+        <w:rPr>
+          <w:rFonts w:hint="eastAsia"/>
+        </w:rPr>
+        <w:t>的训练过</w:t>
+      </w:r>
+      <w:r>
+        <w:rPr>
+          <w:rFonts w:hint="eastAsia"/>
+        </w:rPr>
+        <w:t>程</w:t>
+      </w:r>
+      <w:r>
+        <w:br/>
+      </w:r>
+      <w:r>
+        <w:rPr>
+          <w:noProof/>
+        </w:rPr>
         <w:lastRenderedPageBreak/>
-        <w:t>技术难点与解决方案：</w:t>
-      </w:r>
-    </w:p>
-    <w:p>
-      <w:r>
-        <w:rPr>
-          <w:rFonts w:hint="eastAsia"/>
-        </w:rPr>
-        <w:t>技术难点</w:t>
-      </w:r>
-      <w:r>
-        <w:rPr>
-          <w:rFonts w:hint="eastAsia"/>
-        </w:rPr>
-        <w:t>：</w:t>
-      </w:r>
-    </w:p>
-    <w:p/>
+        <w:drawing>
+          <wp:anchor distT="0" distB="0" distL="114300" distR="114300" simplePos="0" relativeHeight="251659264" behindDoc="0" locked="0" layoutInCell="1" allowOverlap="1" wp14:anchorId="1F52C6D7" wp14:editId="5A6F86DD">
+            <wp:simplePos x="0" y="0"/>
+            <wp:positionH relativeFrom="column">
+              <wp:posOffset>0</wp:posOffset>
+            </wp:positionH>
+            <wp:positionV relativeFrom="paragraph">
+              <wp:posOffset>198120</wp:posOffset>
+            </wp:positionV>
+            <wp:extent cx="5274310" cy="4998720"/>
+            <wp:effectExtent l="0" t="0" r="2540" b="0"/>
+            <wp:wrapTopAndBottom/>
+            <wp:docPr id="9" name="图片 9"/>
+            <wp:cNvGraphicFramePr>
+              <a:graphicFrameLocks xmlns:a="http://schemas.openxmlformats.org/drawingml/2006/main" noChangeAspect="1"/>
+            </wp:cNvGraphicFramePr>
+            <a:graphic xmlns:a="http://schemas.openxmlformats.org/drawingml/2006/main">
+              <a:graphicData uri="http://schemas.openxmlformats.org/drawingml/2006/picture">
+                <pic:pic xmlns:pic="http://schemas.openxmlformats.org/drawingml/2006/picture">
+                  <pic:nvPicPr>
+                    <pic:cNvPr id="0" name="Picture 3"/>
+                    <pic:cNvPicPr>
+                      <a:picLocks noChangeAspect="1" noChangeArrowheads="1"/>
+                    </pic:cNvPicPr>
+                  </pic:nvPicPr>
+                  <pic:blipFill>
+                    <a:blip r:embed="rId8">
+                      <a:extLst>
+                        <a:ext uri="{28A0092B-C50C-407E-A947-70E740481C1C}">
+                          <a14:useLocalDpi xmlns:a14="http://schemas.microsoft.com/office/drawing/2010/main" val="0"/>
+                        </a:ext>
+                      </a:extLst>
+                    </a:blip>
+                    <a:srcRect/>
+                    <a:stretch>
+                      <a:fillRect/>
+                    </a:stretch>
+                  </pic:blipFill>
+                  <pic:spPr bwMode="auto">
+                    <a:xfrm>
+                      <a:off x="0" y="0"/>
+                      <a:ext cx="5274310" cy="4998720"/>
+                    </a:xfrm>
+                    <a:prstGeom prst="rect">
+                      <a:avLst/>
+                    </a:prstGeom>
+                    <a:noFill/>
+                    <a:ln>
+                      <a:noFill/>
+                    </a:ln>
+                  </pic:spPr>
+                </pic:pic>
+              </a:graphicData>
+            </a:graphic>
+            <wp14:sizeRelH relativeFrom="page">
+              <wp14:pctWidth>0</wp14:pctWidth>
+            </wp14:sizeRelH>
+            <wp14:sizeRelV relativeFrom="page">
+              <wp14:pctHeight>0</wp14:pctHeight>
+            </wp14:sizeRelV>
+          </wp:anchor>
+        </w:drawing>
+      </w:r>
+    </w:p>
+    <w:p>
+      <w:r>
+        <w:t>2.</w:t>
+      </w:r>
+      <w:r>
+        <w:rPr>
+          <w:rFonts w:hint="eastAsia"/>
+        </w:rPr>
+        <w:t>模型预测</w:t>
+      </w:r>
+    </w:p>
+    <w:p>
+      <w:r>
+        <w:rPr>
+          <w:rFonts w:hint="eastAsia"/>
+        </w:rPr>
+        <w:t>RFR</w:t>
+      </w:r>
+      <w:r>
+        <w:rPr>
+          <w:rFonts w:hint="eastAsia"/>
+        </w:rPr>
+        <w:t>的预测结果是由内部所有</w:t>
+      </w:r>
+      <w:proofErr w:type="gramStart"/>
+      <w:r>
+        <w:rPr>
+          <w:rFonts w:hint="eastAsia"/>
+        </w:rPr>
+        <w:t>二叉决策树</w:t>
+      </w:r>
+      <w:proofErr w:type="gramEnd"/>
+      <w:r>
+        <w:rPr>
+          <w:rFonts w:hint="eastAsia"/>
+        </w:rPr>
+        <w:t>的预测结果取平均值得到的。</w:t>
+      </w:r>
+      <w:proofErr w:type="gramStart"/>
+      <w:r>
+        <w:rPr>
+          <w:rFonts w:hint="eastAsia"/>
+        </w:rPr>
+        <w:t>二叉决策树</w:t>
+      </w:r>
+      <w:proofErr w:type="gramEnd"/>
+      <w:r>
+        <w:rPr>
+          <w:rFonts w:hint="eastAsia"/>
+        </w:rPr>
+        <w:t>的预测过程主要分为以下步骤：</w:t>
+      </w:r>
+    </w:p>
+    <w:p>
+      <w:r>
+        <w:rPr>
+          <w:rFonts w:hint="eastAsia"/>
+        </w:rPr>
+        <w:t>（</w:t>
+      </w:r>
+      <w:r>
+        <w:rPr>
+          <w:rFonts w:hint="eastAsia"/>
+        </w:rPr>
+        <w:t>1</w:t>
+      </w:r>
+      <w:r>
+        <w:rPr>
+          <w:rFonts w:hint="eastAsia"/>
+        </w:rPr>
+        <w:t>）针对某一输入样本，从</w:t>
+      </w:r>
+      <w:proofErr w:type="gramStart"/>
+      <w:r>
+        <w:rPr>
+          <w:rFonts w:hint="eastAsia"/>
+        </w:rPr>
+        <w:t>二叉决策树</w:t>
+      </w:r>
+      <w:proofErr w:type="gramEnd"/>
+      <w:r>
+        <w:rPr>
+          <w:rFonts w:hint="eastAsia"/>
+        </w:rPr>
+        <w:t>的根节点起，判断当前节点是否为叶子节点，如果是则返回叶子节点的预测值</w:t>
+      </w:r>
+      <w:r>
+        <w:rPr>
+          <w:rFonts w:hint="eastAsia"/>
+        </w:rPr>
+        <w:t>(</w:t>
+      </w:r>
+      <w:r>
+        <w:rPr>
+          <w:rFonts w:hint="eastAsia"/>
+        </w:rPr>
+        <w:t>即当前叶子中样本目标变量的平均值），如果不是则进入下一步；</w:t>
+      </w:r>
+    </w:p>
+    <w:p>
+      <w:r>
+        <w:rPr>
+          <w:rFonts w:hint="eastAsia"/>
+        </w:rPr>
+        <w:t>（</w:t>
+      </w:r>
+      <w:r>
+        <w:rPr>
+          <w:rFonts w:hint="eastAsia"/>
+        </w:rPr>
+        <w:t>2</w:t>
+      </w:r>
+      <w:r>
+        <w:rPr>
+          <w:rFonts w:hint="eastAsia"/>
+        </w:rPr>
+        <w:t>）根据当前节点的切分变量的和切分值，将样本中对应变量的值与节点的切分值对比。如果样本变量值小于等于当前节点切分值，则访问当前节点的左子节点；如果样本变量值大于当前节点切分值，则访问当前节点</w:t>
+      </w:r>
+      <w:proofErr w:type="gramStart"/>
+      <w:r>
+        <w:rPr>
+          <w:rFonts w:hint="eastAsia"/>
+        </w:rPr>
+        <w:t>的右子节点</w:t>
+      </w:r>
+      <w:proofErr w:type="gramEnd"/>
+      <w:r>
+        <w:rPr>
+          <w:rFonts w:hint="eastAsia"/>
+        </w:rPr>
+        <w:t>；</w:t>
+      </w:r>
+    </w:p>
+    <w:p>
+      <w:r>
+        <w:rPr>
+          <w:rFonts w:hint="eastAsia"/>
+        </w:rPr>
+        <w:t>（</w:t>
+      </w:r>
+      <w:r>
+        <w:rPr>
+          <w:rFonts w:hint="eastAsia"/>
+        </w:rPr>
+        <w:t>3</w:t>
+      </w:r>
+      <w:r>
+        <w:rPr>
+          <w:rFonts w:hint="eastAsia"/>
+        </w:rPr>
+        <w:t>）循环步骤（</w:t>
+      </w:r>
+      <w:r>
+        <w:rPr>
+          <w:rFonts w:hint="eastAsia"/>
+        </w:rPr>
+        <w:t>2</w:t>
+      </w:r>
+      <w:r>
+        <w:rPr>
+          <w:rFonts w:hint="eastAsia"/>
+        </w:rPr>
+        <w:t>），直到访问到叶子节点，并返回叶子节点的预测值。</w:t>
+      </w:r>
+    </w:p>
     <w:p>
       <w:pPr>
         <w:pStyle w:val="2"/>
@@ -1300,8 +2299,13 @@
         <w:t>GetData.py</w:t>
       </w:r>
       <w:r>
-        <w:t>编写相关的爬虫程序爬取数据</w:t>
-      </w:r>
+        <w:t>编写相关的爬虫</w:t>
+      </w:r>
+      <w:proofErr w:type="gramStart"/>
+      <w:r>
+        <w:t>程序爬取数据</w:t>
+      </w:r>
+      <w:proofErr w:type="gramEnd"/>
       <w:r>
         <w:rPr>
           <w:rFonts w:hint="eastAsia"/>
@@ -1324,15 +2328,25 @@
       <w:r>
         <w:t>Write.py</w:t>
       </w:r>
-      <w:r>
-        <w:t>进行爬取数据的分析、清洗；之后写到创建好的</w:t>
+      <w:proofErr w:type="gramStart"/>
+      <w:r>
+        <w:t>进行爬取数据</w:t>
+      </w:r>
+      <w:proofErr w:type="gramEnd"/>
+      <w:r>
+        <w:t>的分析、清洗；之后写到创建好的</w:t>
       </w:r>
       <w:r>
         <w:t>csv</w:t>
       </w:r>
       <w:r>
-        <w:t>文件中进行下一步的数据预处理</w:t>
-      </w:r>
+        <w:t>文件中进行下一步</w:t>
+      </w:r>
+      <w:proofErr w:type="gramStart"/>
+      <w:r>
+        <w:t>的数据预处理</w:t>
+      </w:r>
+      <w:proofErr w:type="gramEnd"/>
       <w:r>
         <w:rPr>
           <w:rFonts w:hint="eastAsia"/>
@@ -1393,6 +2407,7 @@
         </w:rPr>
       </w:pPr>
       <w:r>
+        <w:lastRenderedPageBreak/>
         <w:t>最后模型构建在</w:t>
       </w:r>
       <w:r>
@@ -1476,7 +2491,6 @@
         <w:rPr>
           <w:noProof/>
         </w:rPr>
-        <w:lastRenderedPageBreak/>
         <mc:AlternateContent>
           <mc:Choice Requires="wps">
             <w:drawing>
@@ -7996,7 +9010,21 @@
         <w:rPr>
           <w:rFonts w:ascii="宋体" w:hAnsi="宋体" w:cs="宋体" w:hint="eastAsia"/>
         </w:rPr>
-        <w:t>唐国利, 任国玉. 近百年中国地表气温变化趋势的再分析[J]. 气候与环境研究, 2005, 10(4):8.</w:t>
+        <w:t xml:space="preserve">唐国利, </w:t>
+      </w:r>
+      <w:proofErr w:type="gramStart"/>
+      <w:r>
+        <w:rPr>
+          <w:rFonts w:ascii="宋体" w:hAnsi="宋体" w:cs="宋体" w:hint="eastAsia"/>
+        </w:rPr>
+        <w:t>任国玉</w:t>
+      </w:r>
+      <w:proofErr w:type="gramEnd"/>
+      <w:r>
+        <w:rPr>
+          <w:rFonts w:ascii="宋体" w:hAnsi="宋体" w:cs="宋体" w:hint="eastAsia"/>
+        </w:rPr>
+        <w:t>. 近百年中国地表气温变化趋势的再分析[J]. 气候与环境研究, 2005, 10(4):8.</w:t>
       </w:r>
     </w:p>
     <w:p>
@@ -8004,7 +9032,49 @@
         <w:rPr>
           <w:rFonts w:ascii="宋体" w:hAnsi="宋体"/>
         </w:rPr>
-        <w:t>[2]Scornet, Erwan, Biau, et al. A random forest guided tour[J]. Test: An Official Journal of the Spanish Society of Statistics and Operations Research, 2016.</w:t>
+        <w:t>[2]</w:t>
+      </w:r>
+      <w:proofErr w:type="spellStart"/>
+      <w:r>
+        <w:rPr>
+          <w:rFonts w:ascii="宋体" w:hAnsi="宋体"/>
+        </w:rPr>
+        <w:t>Scornet</w:t>
+      </w:r>
+      <w:proofErr w:type="spellEnd"/>
+      <w:r>
+        <w:rPr>
+          <w:rFonts w:ascii="宋体" w:hAnsi="宋体"/>
+        </w:rPr>
+        <w:t xml:space="preserve">, </w:t>
+      </w:r>
+      <w:proofErr w:type="spellStart"/>
+      <w:r>
+        <w:rPr>
+          <w:rFonts w:ascii="宋体" w:hAnsi="宋体"/>
+        </w:rPr>
+        <w:t>Erwan</w:t>
+      </w:r>
+      <w:proofErr w:type="spellEnd"/>
+      <w:r>
+        <w:rPr>
+          <w:rFonts w:ascii="宋体" w:hAnsi="宋体"/>
+        </w:rPr>
+        <w:t xml:space="preserve">, </w:t>
+      </w:r>
+      <w:proofErr w:type="spellStart"/>
+      <w:r>
+        <w:rPr>
+          <w:rFonts w:ascii="宋体" w:hAnsi="宋体"/>
+        </w:rPr>
+        <w:t>Biau</w:t>
+      </w:r>
+      <w:proofErr w:type="spellEnd"/>
+      <w:r>
+        <w:rPr>
+          <w:rFonts w:ascii="宋体" w:hAnsi="宋体"/>
+        </w:rPr>
+        <w:t>, et al. A random forest guided tour[J]. Test: An Official Journal of the Spanish Society of Statistics and Operations Research, 2016.</w:t>
       </w:r>
     </w:p>
     <w:p>
@@ -9661,6 +10731,16 @@
       <w:kern w:val="0"/>
     </w:rPr>
   </w:style>
+  <w:style w:type="paragraph" w:styleId="ad">
+    <w:name w:val="List Paragraph"/>
+    <w:basedOn w:val="a"/>
+    <w:uiPriority w:val="34"/>
+    <w:qFormat/>
+    <w:rsid w:val="00B169E6"/>
+    <w:pPr>
+      <w:ind w:firstLineChars="200" w:firstLine="420"/>
+    </w:pPr>
+  </w:style>
 </w:styles>
 </file>
 

</xml_diff>